<commit_message>
feat: Expand to 7 categories and add Thinking Tracker feature
</commit_message>
<xml_diff>
--- a/Moments App Pilot - Development Requirements for Bo.docx
+++ b/Moments App Pilot - Development Requirements for Bo.docx
@@ -79,7 +79,7 @@
     <w:p>
       <w:r>
         <w:pict w14:anchorId="078388FF">
-          <v:rect id="_x0000_i1139" style="width:0;height:1.5pt" o:hralign="center" o:hrstd="t" o:hr="t" fillcolor="#a0a0a0" stroked="f"/>
+          <v:rect id="_x0000_i1025" style="width:0;height:1.5pt" o:hralign="center" o:hrstd="t" o:hr="t" fillcolor="#a0a0a0" stroked="f"/>
         </w:pict>
       </w:r>
     </w:p>
@@ -182,7 +182,7 @@
     <w:p>
       <w:r>
         <w:pict w14:anchorId="5C2B5F86">
-          <v:rect id="_x0000_i1140" style="width:0;height:1.5pt" o:hralign="center" o:hrstd="t" o:hr="t" fillcolor="#a0a0a0" stroked="f"/>
+          <v:rect id="_x0000_i1026" style="width:0;height:1.5pt" o:hralign="center" o:hrstd="t" o:hr="t" fillcolor="#a0a0a0" stroked="f"/>
         </w:pict>
       </w:r>
     </w:p>
@@ -338,14 +338,37 @@
       </w:r>
     </w:p>
     <w:p>
-      <w:r>
+      <w:pPr>
+        <w:numPr>
+          <w:ilvl w:val="1"/>
+          <w:numId w:val="2"/>
+        </w:numPr>
+      </w:pPr>
+      <w:r>
+        <w:t>I’m in Unfamiliar Territory</w:t>
+      </w:r>
+    </w:p>
+    <w:p>
+      <w:pPr>
+        <w:numPr>
+          <w:ilvl w:val="1"/>
+          <w:numId w:val="2"/>
+        </w:numPr>
+      </w:pPr>
+      <w:r>
+        <w:t>Need to Think Strategically</w:t>
+      </w:r>
+    </w:p>
+    <w:p>
+      <w:r>
+        <w:lastRenderedPageBreak/>
         <w:t>Each button links to a unique Momentum Moment session.</w:t>
       </w:r>
     </w:p>
     <w:p>
       <w:r>
         <w:pict w14:anchorId="06FC7D10">
-          <v:rect id="_x0000_i1141" style="width:0;height:1.5pt" o:hralign="center" o:hrstd="t" o:hr="t" fillcolor="#a0a0a0" stroked="f"/>
+          <v:rect id="_x0000_i1027" style="width:0;height:1.5pt" o:hralign="center" o:hrstd="t" o:hr="t" fillcolor="#a0a0a0" stroked="f"/>
         </w:pict>
       </w:r>
     </w:p>
@@ -362,7 +385,6 @@
           <w:b/>
           <w:bCs/>
         </w:rPr>
-        <w:lastRenderedPageBreak/>
         <w:t>✅</w:t>
       </w:r>
       <w:r>
@@ -606,7 +628,7 @@
     <w:p>
       <w:r>
         <w:pict w14:anchorId="1F567913">
-          <v:rect id="_x0000_i1142" style="width:0;height:1.5pt" o:hralign="center" o:hrstd="t" o:hr="t" fillcolor="#a0a0a0" stroked="f"/>
+          <v:rect id="_x0000_i1028" style="width:0;height:1.5pt" o:hralign="center" o:hrstd="t" o:hr="t" fillcolor="#a0a0a0" stroked="f"/>
         </w:pict>
       </w:r>
     </w:p>
@@ -693,8 +715,9 @@
     </w:p>
     <w:p>
       <w:r>
+        <w:lastRenderedPageBreak/>
         <w:pict w14:anchorId="536F9276">
-          <v:rect id="_x0000_i1143" style="width:0;height:1.5pt" o:hralign="center" o:hrstd="t" o:hr="t" fillcolor="#a0a0a0" stroked="f"/>
+          <v:rect id="_x0000_i1029" style="width:0;height:1.5pt" o:hralign="center" o:hrstd="t" o:hr="t" fillcolor="#a0a0a0" stroked="f"/>
         </w:pict>
       </w:r>
     </w:p>
@@ -729,7 +752,6 @@
         </w:numPr>
       </w:pPr>
       <w:r>
-        <w:lastRenderedPageBreak/>
         <w:t>Lightweight, non-pushy</w:t>
       </w:r>
     </w:p>
@@ -765,7 +787,7 @@
     <w:p>
       <w:r>
         <w:pict w14:anchorId="7A529A6C">
-          <v:rect id="_x0000_i1144" style="width:0;height:1.5pt" o:hralign="center" o:hrstd="t" o:hr="t" fillcolor="#a0a0a0" stroked="f"/>
+          <v:rect id="_x0000_i1030" style="width:0;height:1.5pt" o:hralign="center" o:hrstd="t" o:hr="t" fillcolor="#a0a0a0" stroked="f"/>
         </w:pict>
       </w:r>
     </w:p>
@@ -837,7 +859,7 @@
     <w:p>
       <w:r>
         <w:pict w14:anchorId="4DFB0E1B">
-          <v:rect id="_x0000_i1145" style="width:0;height:1.5pt" o:hralign="center" o:hrstd="t" o:hr="t" fillcolor="#a0a0a0" stroked="f"/>
+          <v:rect id="_x0000_i1031" style="width:0;height:1.5pt" o:hralign="center" o:hrstd="t" o:hr="t" fillcolor="#a0a0a0" stroked="f"/>
         </w:pict>
       </w:r>
     </w:p>
@@ -1050,6 +1072,7 @@
     </w:p>
     <w:p>
       <w:r>
+        <w:lastRenderedPageBreak/>
         <w:t>│</w:t>
       </w:r>
     </w:p>
@@ -1072,7 +1095,6 @@
     </w:p>
     <w:p>
       <w:r>
-        <w:lastRenderedPageBreak/>
         <w:t xml:space="preserve">│     </w:t>
       </w:r>
       <w:r>
@@ -1131,7 +1153,7 @@
     <w:p>
       <w:r>
         <w:pict w14:anchorId="3358F8CD">
-          <v:rect id="_x0000_i1146" style="width:0;height:1.5pt" o:hralign="center" o:hrstd="t" o:hr="t" fillcolor="#a0a0a0" stroked="f"/>
+          <v:rect id="_x0000_i1032" style="width:0;height:1.5pt" o:hralign="center" o:hrstd="t" o:hr="t" fillcolor="#a0a0a0" stroked="f"/>
         </w:pict>
       </w:r>
     </w:p>
@@ -1357,7 +1379,7 @@
     <w:p>
       <w:r>
         <w:pict w14:anchorId="774DA5E3">
-          <v:rect id="_x0000_i1147" style="width:0;height:1.5pt" o:hralign="center" o:hrstd="t" o:hr="t" fillcolor="#a0a0a0" stroked="f"/>
+          <v:rect id="_x0000_i1033" style="width:0;height:1.5pt" o:hralign="center" o:hrstd="t" o:hr="t" fillcolor="#a0a0a0" stroked="f"/>
         </w:pict>
       </w:r>
     </w:p>
@@ -1391,12 +1413,29 @@
           <w:numId w:val="14"/>
         </w:numPr>
       </w:pPr>
-      <w:r>
-        <w:rPr>
-          <w:b/>
-          <w:bCs/>
-        </w:rPr>
-        <w:t>5 “Stuck Point” categories</w:t>
+      <w:proofErr w:type="gramStart"/>
+      <w:r>
+        <w:rPr>
+          <w:b/>
+          <w:bCs/>
+        </w:rPr>
+        <w:lastRenderedPageBreak/>
+        <w:t xml:space="preserve">7 </w:t>
+      </w:r>
+      <w:r>
+        <w:rPr>
+          <w:b/>
+          <w:bCs/>
+        </w:rPr>
+        <w:t xml:space="preserve"> “</w:t>
+      </w:r>
+      <w:proofErr w:type="gramEnd"/>
+      <w:r>
+        <w:rPr>
+          <w:b/>
+          <w:bCs/>
+        </w:rPr>
+        <w:t>Stuck Point” categories</w:t>
       </w:r>
       <w:r>
         <w:t xml:space="preserve"> with 3 prompts each</w:t>
@@ -1432,7 +1471,6 @@
           <w:b/>
           <w:bCs/>
         </w:rPr>
-        <w:lastRenderedPageBreak/>
         <w:t>About section text</w:t>
       </w:r>
     </w:p>
@@ -1475,7 +1513,7 @@
     <w:p>
       <w:r>
         <w:pict w14:anchorId="78E1F85D">
-          <v:rect id="_x0000_i1148" style="width:0;height:1.5pt" o:hralign="center" o:hrstd="t" o:hr="t" fillcolor="#a0a0a0" stroked="f"/>
+          <v:rect id="_x0000_i1034" style="width:0;height:1.5pt" o:hralign="center" o:hrstd="t" o:hr="t" fillcolor="#a0a0a0" stroked="f"/>
         </w:pict>
       </w:r>
     </w:p>
@@ -1590,7 +1628,7 @@
     <w:p>
       <w:r>
         <w:pict w14:anchorId="1001EE37">
-          <v:rect id="_x0000_i1149" style="width:0;height:1.5pt" o:hralign="center" o:hrstd="t" o:hr="t" fillcolor="#a0a0a0" stroked="f"/>
+          <v:rect id="_x0000_i1035" style="width:0;height:1.5pt" o:hralign="center" o:hrstd="t" o:hr="t" fillcolor="#a0a0a0" stroked="f"/>
         </w:pict>
       </w:r>
     </w:p>
@@ -1614,7 +1652,7 @@
           <w:b/>
           <w:bCs/>
         </w:rPr>
-        <w:t xml:space="preserve"> 7. Phase 2 roadmap (post-pilot)</w:t>
+        <w:t xml:space="preserve"> 7. </w:t>
       </w:r>
     </w:p>
     <w:p>
@@ -1696,7 +1734,7 @@
     <w:p>
       <w:r>
         <w:pict w14:anchorId="351C7325">
-          <v:rect id="_x0000_i1150" style="width:0;height:1.5pt" o:hralign="center" o:hrstd="t" o:hr="t" fillcolor="#a0a0a0" stroked="f"/>
+          <v:rect id="_x0000_i1036" style="width:0;height:1.5pt" o:hralign="center" o:hrstd="t" o:hr="t" fillcolor="#a0a0a0" stroked="f"/>
         </w:pict>
       </w:r>
     </w:p>
@@ -1731,15 +1769,7 @@
         </w:numPr>
       </w:pPr>
       <w:r>
-        <w:t xml:space="preserve">Confirm chosen platform (Glide, </w:t>
-      </w:r>
-      <w:proofErr w:type="spellStart"/>
-      <w:r>
-        <w:t>Adalo</w:t>
-      </w:r>
-      <w:proofErr w:type="spellEnd"/>
-      <w:r>
-        <w:t xml:space="preserve"> or custom)</w:t>
+        <w:t>Create screen layouts per navigation map</w:t>
       </w:r>
     </w:p>
     <w:p>
@@ -1750,7 +1780,14 @@
         </w:numPr>
       </w:pPr>
       <w:r>
-        <w:t>Create screen layouts per navigation map</w:t>
+        <w:lastRenderedPageBreak/>
+        <w:t>Load initial content (</w:t>
+      </w:r>
+      <w:r>
+        <w:t>7</w:t>
+      </w:r>
+      <w:r>
+        <w:t xml:space="preserve"> categories, 3 prompts each)</w:t>
       </w:r>
     </w:p>
     <w:p>
@@ -1761,7 +1798,7 @@
         </w:numPr>
       </w:pPr>
       <w:r>
-        <w:t>Load initial content (5 categories, 3 prompts each)</w:t>
+        <w:t>Build session logic + optional note field</w:t>
       </w:r>
     </w:p>
     <w:p>
@@ -1772,8 +1809,7 @@
         </w:numPr>
       </w:pPr>
       <w:r>
-        <w:lastRenderedPageBreak/>
-        <w:t>Build session logic + optional note field</w:t>
+        <w:t>Add streak counter (based on session completions)</w:t>
       </w:r>
     </w:p>
     <w:p>
@@ -1784,7 +1820,7 @@
         </w:numPr>
       </w:pPr>
       <w:r>
-        <w:t>Add streak counter (based on session completions)</w:t>
+        <w:t>Set up lightweight user feedback capture</w:t>
       </w:r>
     </w:p>
     <w:p>
@@ -1795,109 +1831,17 @@
         </w:numPr>
       </w:pPr>
       <w:r>
-        <w:t>Set up lightweight user feedback capture</w:t>
-      </w:r>
-    </w:p>
-    <w:p>
-      <w:pPr>
-        <w:numPr>
-          <w:ilvl w:val="0"/>
-          <w:numId w:val="17"/>
-        </w:numPr>
-      </w:pPr>
-      <w:r>
         <w:t>Deploy private pilot for closed testing</w:t>
       </w:r>
     </w:p>
     <w:p>
       <w:r>
         <w:pict w14:anchorId="1F7A3101">
-          <v:rect id="_x0000_i1151" style="width:0;height:1.5pt" o:hralign="center" o:hrstd="t" o:hr="t" fillcolor="#a0a0a0" stroked="f"/>
+          <v:rect id="_x0000_i1037" style="width:0;height:1.5pt" o:hralign="center" o:hrstd="t" o:hr="t" fillcolor="#a0a0a0" stroked="f"/>
         </w:pict>
       </w:r>
     </w:p>
-    <w:p>
-      <w:r>
-        <w:t>Would you like this converted into a Google Doc or PDF for sharing with collaborators or developers? Or would you like a clickable prototype designed in Glide or Figma?</w:t>
-      </w:r>
-    </w:p>
-    <w:p>
-      <w:pPr>
-        <w:rPr>
-          <w:b/>
-          <w:bCs/>
-        </w:rPr>
-      </w:pPr>
-      <w:r>
-        <w:rPr>
-          <w:b/>
-          <w:bCs/>
-        </w:rPr>
-        <w:t>You said:</w:t>
-      </w:r>
-    </w:p>
-    <w:p>
-      <w:r>
-        <w:t xml:space="preserve">Should this use generative AI or just a Library </w:t>
-      </w:r>
-    </w:p>
-    <w:p>
-      <w:pPr>
-        <w:rPr>
-          <w:b/>
-          <w:bCs/>
-        </w:rPr>
-      </w:pPr>
-      <w:r>
-        <w:rPr>
-          <w:b/>
-          <w:bCs/>
-        </w:rPr>
-        <w:t>ChatGPT said:</w:t>
-      </w:r>
-    </w:p>
-    <w:p>
-      <w:r>
-        <w:t xml:space="preserve">Great question. Here's a strategic comparison to help you decide whether to build </w:t>
-      </w:r>
-      <w:r>
-        <w:rPr>
-          <w:b/>
-          <w:bCs/>
-        </w:rPr>
-        <w:t>Momentum Moments</w:t>
-      </w:r>
-      <w:r>
-        <w:t xml:space="preserve"> around a </w:t>
-      </w:r>
-      <w:r>
-        <w:rPr>
-          <w:b/>
-          <w:bCs/>
-        </w:rPr>
-        <w:t>static content library</w:t>
-      </w:r>
-      <w:r>
-        <w:t xml:space="preserve"> or incorporate </w:t>
-      </w:r>
-      <w:r>
-        <w:rPr>
-          <w:b/>
-          <w:bCs/>
-        </w:rPr>
-        <w:t>generative AI</w:t>
-      </w:r>
-      <w:r>
-        <w:t>—with a recommendation tailored to your goals, audience, and brand.</w:t>
-      </w:r>
-    </w:p>
-    <w:p>
-      <w:r>
-        <w:pict w14:anchorId="2DB6AFAF">
-          <v:rect id="_x0000_i1152" style="width:0;height:1.5pt" o:hralign="center" o:hrstd="t" o:hr="t" fillcolor="#a0a0a0" stroked="f"/>
-        </w:pict>
-      </w:r>
-    </w:p>
+    <w:p/>
     <w:p>
       <w:pPr>
         <w:rPr>
@@ -2049,7 +1993,7 @@
     <w:p>
       <w:r>
         <w:pict w14:anchorId="547E8884">
-          <v:rect id="_x0000_i1153" style="width:0;height:1.5pt" o:hralign="center" o:hrstd="t" o:hr="t" fillcolor="#a0a0a0" stroked="f"/>
+          <v:rect id="_x0000_i1039" style="width:0;height:1.5pt" o:hralign="center" o:hrstd="t" o:hr="t" fillcolor="#a0a0a0" stroked="f"/>
         </w:pict>
       </w:r>
     </w:p>
@@ -2160,7 +2104,6 @@
           <w:b/>
           <w:bCs/>
         </w:rPr>
-        <w:lastRenderedPageBreak/>
         <w:t>Strong alignment with your IP</w:t>
       </w:r>
       <w:r>
@@ -2235,6 +2178,7 @@
         <w:t>, not random</w:t>
       </w:r>
     </w:p>
+    <w:p/>
     <w:p>
       <w:pPr>
         <w:rPr>
@@ -2248,117 +2192,146 @@
           <w:b/>
           <w:bCs/>
         </w:rPr>
-        <w:t>❌</w:t>
-      </w:r>
-      <w:r>
-        <w:rPr>
-          <w:b/>
-          <w:bCs/>
-        </w:rPr>
-        <w:t xml:space="preserve"> Cons:</w:t>
+        <w:lastRenderedPageBreak/>
+        <w:t>🔹</w:t>
+      </w:r>
+      <w:r>
+        <w:rPr>
+          <w:b/>
+          <w:bCs/>
+        </w:rPr>
+        <w:t xml:space="preserve"> What would Kate’s audience value?</w:t>
+      </w:r>
+    </w:p>
+    <w:p>
+      <w:r>
+        <w:t xml:space="preserve">Given your </w:t>
+      </w:r>
+      <w:proofErr w:type="gramStart"/>
+      <w:r>
+        <w:t>audience</w:t>
+      </w:r>
+      <w:proofErr w:type="gramEnd"/>
+      <w:r>
+        <w:t>:</w:t>
       </w:r>
     </w:p>
     <w:p>
       <w:pPr>
         <w:numPr>
           <w:ilvl w:val="0"/>
-          <w:numId w:val="20"/>
-        </w:numPr>
-      </w:pPr>
-      <w:r>
-        <w:t xml:space="preserve">No </w:t>
+          <w:numId w:val="23"/>
+        </w:numPr>
+      </w:pPr>
+      <w:proofErr w:type="gramStart"/>
+      <w:r>
+        <w:t>High-performing</w:t>
+      </w:r>
+      <w:proofErr w:type="gramEnd"/>
+      <w:r>
+        <w:t>, often overloaded</w:t>
+      </w:r>
+    </w:p>
+    <w:p>
+      <w:pPr>
+        <w:numPr>
+          <w:ilvl w:val="0"/>
+          <w:numId w:val="23"/>
+        </w:numPr>
+      </w:pPr>
+      <w:r>
+        <w:t xml:space="preserve">Already </w:t>
       </w:r>
       <w:proofErr w:type="spellStart"/>
       <w:r>
-        <w:t>personalisation</w:t>
+        <w:t>sceptical</w:t>
       </w:r>
       <w:proofErr w:type="spellEnd"/>
       <w:r>
-        <w:t xml:space="preserve"> beyond category selection</w:t>
+        <w:t xml:space="preserve"> of quick fixes or vague content</w:t>
       </w:r>
     </w:p>
     <w:p>
       <w:pPr>
         <w:numPr>
           <w:ilvl w:val="0"/>
-          <w:numId w:val="20"/>
-        </w:numPr>
-      </w:pPr>
-      <w:r>
-        <w:t>Limited flexibility (users must choose from set options)</w:t>
-      </w:r>
-    </w:p>
-    <w:p>
-      <w:pPr>
-        <w:numPr>
-          <w:ilvl w:val="0"/>
-          <w:numId w:val="20"/>
-        </w:numPr>
-      </w:pPr>
-      <w:proofErr w:type="gramStart"/>
-      <w:r>
-        <w:t>Can</w:t>
-      </w:r>
-      <w:proofErr w:type="gramEnd"/>
-      <w:r>
-        <w:t xml:space="preserve"> feel repetitive over time unless regularly updated</w:t>
-      </w:r>
-    </w:p>
-    <w:p>
-      <w:r>
-        <w:pict w14:anchorId="154815C9">
-          <v:rect id="_x0000_i1154" style="width:0;height:1.5pt" o:hralign="center" o:hrstd="t" o:hr="t" fillcolor="#a0a0a0" stroked="f"/>
-        </w:pict>
-      </w:r>
-    </w:p>
-    <w:p>
-      <w:pPr>
-        <w:rPr>
-          <w:b/>
-          <w:bCs/>
-        </w:rPr>
-      </w:pPr>
-      <w:r>
-        <w:rPr>
-          <w:rFonts w:ascii="Segoe UI Emoji" w:hAnsi="Segoe UI Emoji" w:cs="Segoe UI Emoji"/>
-          <w:b/>
-          <w:bCs/>
-        </w:rPr>
-        <w:t>🔹</w:t>
-      </w:r>
-      <w:r>
-        <w:rPr>
-          <w:b/>
-          <w:bCs/>
-        </w:rPr>
-        <w:t xml:space="preserve"> Option 2: Generative AI model</w:t>
-      </w:r>
-    </w:p>
-    <w:p>
-      <w:r>
-        <w:t>(</w:t>
+          <w:numId w:val="23"/>
+        </w:numPr>
+      </w:pPr>
+      <w:r>
+        <w:t xml:space="preserve">Trust you for </w:t>
       </w:r>
       <w:r>
         <w:rPr>
           <w:i/>
           <w:iCs/>
         </w:rPr>
-        <w:t>Prompts generated dynamically based on user input/context</w:t>
-      </w:r>
-      <w:r>
-        <w:t>)</w:t>
-      </w:r>
-    </w:p>
-    <w:p>
-      <w:pPr>
-        <w:rPr>
-          <w:b/>
-          <w:bCs/>
-        </w:rPr>
-      </w:pPr>
+        <w:t>clarity, calm and cognitive credibility</w:t>
+      </w:r>
+    </w:p>
+    <w:p>
+      <w:r>
+        <w:t>They’re likely to respond better to:</w:t>
+      </w:r>
+    </w:p>
+    <w:p>
       <w:r>
         <w:rPr>
           <w:rFonts w:ascii="Segoe UI Emoji" w:hAnsi="Segoe UI Emoji" w:cs="Segoe UI Emoji"/>
+        </w:rPr>
+        <w:t>✨</w:t>
+      </w:r>
+      <w:r>
+        <w:t xml:space="preserve"> </w:t>
+      </w:r>
+      <w:r>
+        <w:rPr>
+          <w:b/>
+          <w:bCs/>
+        </w:rPr>
+        <w:t>Beautifully crafted questions delivered with intention—not AI improvisation.</w:t>
+      </w:r>
+    </w:p>
+    <w:p>
+      <w:r>
+        <w:pict w14:anchorId="6C164AC4">
+          <v:rect id="_x0000_i1042" style="width:0;height:1.5pt" o:hralign="center" o:hrstd="t" o:hr="t" fillcolor="#a0a0a0" stroked="f"/>
+        </w:pict>
+      </w:r>
+    </w:p>
+    <w:p>
+      <w:pPr>
+        <w:rPr>
+          <w:b/>
+          <w:bCs/>
+        </w:rPr>
+      </w:pPr>
+      <w:r>
+        <w:rPr>
+          <w:rFonts w:ascii="Segoe UI Emoji" w:hAnsi="Segoe UI Emoji" w:cs="Segoe UI Emoji"/>
+          <w:b/>
+          <w:bCs/>
+        </w:rPr>
+        <w:t>🔹</w:t>
+      </w:r>
+      <w:r>
+        <w:rPr>
+          <w:b/>
+          <w:bCs/>
+        </w:rPr>
+        <w:t xml:space="preserve"> Strategic recommendation</w:t>
+      </w:r>
+    </w:p>
+    <w:p>
+      <w:pPr>
+        <w:rPr>
+          <w:b/>
+          <w:bCs/>
+        </w:rPr>
+      </w:pPr>
+      <w:r>
+        <w:rPr>
+          <w:rFonts w:ascii="Segoe UI Emoji" w:hAnsi="Segoe UI Emoji" w:cs="Segoe UI Emoji"/>
           <w:b/>
           <w:bCs/>
         </w:rPr>
@@ -2369,63 +2342,168 @@
           <w:b/>
           <w:bCs/>
         </w:rPr>
-        <w:t xml:space="preserve"> Pros:</w:t>
-      </w:r>
-    </w:p>
-    <w:p>
-      <w:pPr>
-        <w:numPr>
-          <w:ilvl w:val="0"/>
-          <w:numId w:val="21"/>
-        </w:numPr>
-      </w:pPr>
-      <w:r>
-        <w:t xml:space="preserve">Feels </w:t>
-      </w:r>
-      <w:proofErr w:type="spellStart"/>
+        <w:t xml:space="preserve"> Start with a library model.</w:t>
+      </w:r>
+    </w:p>
+    <w:p>
+      <w:r>
+        <w:t xml:space="preserve">Let </w:t>
+      </w:r>
       <w:r>
         <w:rPr>
           <w:i/>
           <w:iCs/>
         </w:rPr>
-        <w:t>personalised</w:t>
+        <w:t>you</w:t>
+      </w:r>
+      <w:r>
+        <w:t xml:space="preserve"> and your method be the guide</w:t>
+      </w:r>
+      <w:r>
+        <w:t>.</w:t>
+      </w:r>
+    </w:p>
+    <w:p>
+      <w:r>
+        <w:t>The experience should feel:</w:t>
+      </w:r>
+    </w:p>
+    <w:p>
+      <w:pPr>
+        <w:numPr>
+          <w:ilvl w:val="0"/>
+          <w:numId w:val="24"/>
+        </w:numPr>
+      </w:pPr>
+      <w:r>
+        <w:t>Trusted</w:t>
+      </w:r>
+    </w:p>
+    <w:p>
+      <w:pPr>
+        <w:numPr>
+          <w:ilvl w:val="0"/>
+          <w:numId w:val="24"/>
+        </w:numPr>
+      </w:pPr>
+      <w:r>
+        <w:t>Crafted</w:t>
+      </w:r>
+    </w:p>
+    <w:p>
+      <w:pPr>
+        <w:numPr>
+          <w:ilvl w:val="0"/>
+          <w:numId w:val="24"/>
+        </w:numPr>
+      </w:pPr>
+      <w:r>
+        <w:t>Quiet</w:t>
+      </w:r>
+    </w:p>
+    <w:p>
+      <w:pPr>
+        <w:numPr>
+          <w:ilvl w:val="0"/>
+          <w:numId w:val="24"/>
+        </w:numPr>
+      </w:pPr>
+      <w:r>
+        <w:t>Valuable by design</w:t>
+      </w:r>
+    </w:p>
+    <w:p>
+      <w:r>
+        <w:t xml:space="preserve">You can always </w:t>
+      </w:r>
+      <w:r>
+        <w:rPr>
+          <w:b/>
+          <w:bCs/>
+        </w:rPr>
+        <w:t>introduce AI later</w:t>
+      </w:r>
+      <w:r>
+        <w:t xml:space="preserve"> as a “smart guide” feature—for example:</w:t>
+      </w:r>
+    </w:p>
+    <w:p>
+      <w:pPr>
+        <w:numPr>
+          <w:ilvl w:val="0"/>
+          <w:numId w:val="25"/>
+        </w:numPr>
+      </w:pPr>
+      <w:r>
+        <w:t>A “personal clarity concierge” that recommends the next best Moment</w:t>
+      </w:r>
+    </w:p>
+    <w:p>
+      <w:pPr>
+        <w:numPr>
+          <w:ilvl w:val="0"/>
+          <w:numId w:val="25"/>
+        </w:numPr>
+      </w:pPr>
+      <w:r>
+        <w:t>A prompt builder for advanced users (“</w:t>
+      </w:r>
+      <w:proofErr w:type="spellStart"/>
+      <w:r>
+        <w:t>Customise</w:t>
       </w:r>
       <w:proofErr w:type="spellEnd"/>
       <w:r>
-        <w:t xml:space="preserve"> and responsive</w:t>
+        <w:t xml:space="preserve"> your own session”)</w:t>
       </w:r>
     </w:p>
     <w:p>
       <w:pPr>
         <w:numPr>
           <w:ilvl w:val="0"/>
-          <w:numId w:val="21"/>
-        </w:numPr>
-      </w:pPr>
-      <w:r>
-        <w:t>Could adapt tone or prompt based on how someone describes their state</w:t>
-      </w:r>
-    </w:p>
-    <w:p>
-      <w:pPr>
-        <w:numPr>
-          <w:ilvl w:val="0"/>
-          <w:numId w:val="21"/>
-        </w:numPr>
-      </w:pPr>
-      <w:r>
-        <w:t>Enables features like “custom clarity sessions”</w:t>
-      </w:r>
-    </w:p>
-    <w:p>
-      <w:pPr>
-        <w:numPr>
-          <w:ilvl w:val="0"/>
-          <w:numId w:val="21"/>
-        </w:numPr>
-      </w:pPr>
-      <w:r>
-        <w:t>More exploratory, less rigid</w:t>
+          <w:numId w:val="25"/>
+        </w:numPr>
+      </w:pPr>
+      <w:r>
+        <w:t xml:space="preserve">A </w:t>
+      </w:r>
+      <w:proofErr w:type="spellStart"/>
+      <w:r>
+        <w:t>summariser</w:t>
+      </w:r>
+      <w:proofErr w:type="spellEnd"/>
+      <w:r>
+        <w:t xml:space="preserve"> that </w:t>
+      </w:r>
+      <w:proofErr w:type="gramStart"/>
+      <w:r>
+        <w:t>reflects back</w:t>
+      </w:r>
+      <w:proofErr w:type="gramEnd"/>
+      <w:r>
+        <w:t xml:space="preserve"> key patterns in their entries</w:t>
+      </w:r>
+    </w:p>
+    <w:p>
+      <w:r>
+        <w:t xml:space="preserve">But that should come </w:t>
+      </w:r>
+      <w:r>
+        <w:rPr>
+          <w:b/>
+          <w:bCs/>
+        </w:rPr>
+        <w:t>after</w:t>
+      </w:r>
+      <w:r>
+        <w:t xml:space="preserve"> you've established the core experience, tone, and user habits.</w:t>
+      </w:r>
+    </w:p>
+    <w:p>
+      <w:r>
+        <w:pict w14:anchorId="2E3F2502">
+          <v:rect id="_x0000_i1043" style="width:0;height:1.5pt" o:hralign="center" o:hrstd="t" o:hr="t" fillcolor="#a0a0a0" stroked="f"/>
+        </w:pict>
       </w:r>
     </w:p>
     <w:p>
@@ -2441,141 +2519,6 @@
           <w:b/>
           <w:bCs/>
         </w:rPr>
-        <w:t>❌</w:t>
-      </w:r>
-      <w:r>
-        <w:rPr>
-          <w:b/>
-          <w:bCs/>
-        </w:rPr>
-        <w:t xml:space="preserve"> Cons:</w:t>
-      </w:r>
-    </w:p>
-    <w:p>
-      <w:pPr>
-        <w:numPr>
-          <w:ilvl w:val="0"/>
-          <w:numId w:val="22"/>
-        </w:numPr>
-      </w:pPr>
-      <w:r>
-        <w:rPr>
-          <w:b/>
-          <w:bCs/>
-        </w:rPr>
-        <w:t>Harder to ensure emotional safety</w:t>
-      </w:r>
-      <w:r>
-        <w:t xml:space="preserve"> (e.g. confronting questions at the wrong time)</w:t>
-      </w:r>
-    </w:p>
-    <w:p>
-      <w:pPr>
-        <w:numPr>
-          <w:ilvl w:val="0"/>
-          <w:numId w:val="22"/>
-        </w:numPr>
-      </w:pPr>
-      <w:r>
-        <w:t>Difficult to align tone with your voice (AI may default to generic language)</w:t>
-      </w:r>
-    </w:p>
-    <w:p>
-      <w:pPr>
-        <w:numPr>
-          <w:ilvl w:val="0"/>
-          <w:numId w:val="22"/>
-        </w:numPr>
-      </w:pPr>
-      <w:r>
-        <w:t>Inconsistent depth/quality unless highly constrained</w:t>
-      </w:r>
-    </w:p>
-    <w:p>
-      <w:pPr>
-        <w:numPr>
-          <w:ilvl w:val="0"/>
-          <w:numId w:val="22"/>
-        </w:numPr>
-      </w:pPr>
-      <w:proofErr w:type="gramStart"/>
-      <w:r>
-        <w:t>Introduces</w:t>
-      </w:r>
-      <w:proofErr w:type="gramEnd"/>
-      <w:r>
-        <w:t xml:space="preserve"> complexity in testing, data, and trust</w:t>
-      </w:r>
-    </w:p>
-    <w:p>
-      <w:pPr>
-        <w:numPr>
-          <w:ilvl w:val="0"/>
-          <w:numId w:val="22"/>
-        </w:numPr>
-      </w:pPr>
-      <w:r>
-        <w:t xml:space="preserve">May feel </w:t>
-      </w:r>
-      <w:r>
-        <w:rPr>
-          <w:b/>
-          <w:bCs/>
-        </w:rPr>
-        <w:t>too cognitive or “</w:t>
-      </w:r>
-      <w:proofErr w:type="spellStart"/>
-      <w:r>
-        <w:rPr>
-          <w:b/>
-          <w:bCs/>
-        </w:rPr>
-        <w:t>coachy</w:t>
-      </w:r>
-      <w:proofErr w:type="spellEnd"/>
-      <w:r>
-        <w:rPr>
-          <w:b/>
-          <w:bCs/>
-        </w:rPr>
-        <w:t>”</w:t>
-      </w:r>
-      <w:r>
-        <w:t xml:space="preserve"> for the elegant, minimalist tone you want</w:t>
-      </w:r>
-    </w:p>
-    <w:p>
-      <w:pPr>
-        <w:numPr>
-          <w:ilvl w:val="0"/>
-          <w:numId w:val="22"/>
-        </w:numPr>
-      </w:pPr>
-      <w:r>
-        <w:t>Adds ongoing cost and moderation responsibility</w:t>
-      </w:r>
-    </w:p>
-    <w:p>
-      <w:r>
-        <w:pict w14:anchorId="09786DBB">
-          <v:rect id="_x0000_i1155" style="width:0;height:1.5pt" o:hralign="center" o:hrstd="t" o:hr="t" fillcolor="#a0a0a0" stroked="f"/>
-        </w:pict>
-      </w:r>
-    </w:p>
-    <w:p>
-      <w:pPr>
-        <w:rPr>
-          <w:b/>
-          <w:bCs/>
-        </w:rPr>
-      </w:pPr>
-      <w:r>
-        <w:rPr>
-          <w:rFonts w:ascii="Segoe UI Emoji" w:hAnsi="Segoe UI Emoji" w:cs="Segoe UI Emoji"/>
-          <w:b/>
-          <w:bCs/>
-        </w:rPr>
-        <w:lastRenderedPageBreak/>
         <w:t>🔹</w:t>
       </w:r>
       <w:r>
@@ -2583,378 +2526,55 @@
           <w:b/>
           <w:bCs/>
         </w:rPr>
-        <w:t xml:space="preserve"> What would Kate’s audience value?</w:t>
-      </w:r>
-    </w:p>
-    <w:p>
-      <w:r>
-        <w:t xml:space="preserve">Given your </w:t>
-      </w:r>
-      <w:proofErr w:type="gramStart"/>
-      <w:r>
-        <w:t>audience</w:t>
-      </w:r>
-      <w:proofErr w:type="gramEnd"/>
-      <w:r>
-        <w:t>:</w:t>
-      </w:r>
-    </w:p>
-    <w:p>
-      <w:pPr>
-        <w:numPr>
-          <w:ilvl w:val="0"/>
-          <w:numId w:val="23"/>
-        </w:numPr>
-      </w:pPr>
-      <w:proofErr w:type="gramStart"/>
-      <w:r>
-        <w:t>High-performing</w:t>
-      </w:r>
-      <w:proofErr w:type="gramEnd"/>
-      <w:r>
-        <w:t>, often overloaded</w:t>
-      </w:r>
-    </w:p>
-    <w:p>
-      <w:pPr>
-        <w:numPr>
-          <w:ilvl w:val="0"/>
-          <w:numId w:val="23"/>
-        </w:numPr>
-      </w:pPr>
-      <w:r>
-        <w:t xml:space="preserve">Already </w:t>
-      </w:r>
-      <w:proofErr w:type="spellStart"/>
-      <w:r>
-        <w:t>sceptical</w:t>
-      </w:r>
-      <w:proofErr w:type="spellEnd"/>
-      <w:r>
-        <w:t xml:space="preserve"> of quick fixes or vague content</w:t>
-      </w:r>
-    </w:p>
-    <w:p>
-      <w:pPr>
-        <w:numPr>
-          <w:ilvl w:val="0"/>
-          <w:numId w:val="23"/>
-        </w:numPr>
-      </w:pPr>
-      <w:r>
-        <w:t xml:space="preserve">Trust you for </w:t>
-      </w:r>
-      <w:r>
-        <w:rPr>
+        <w:t xml:space="preserve"> Your brand power is not </w:t>
+      </w:r>
+      <w:r>
+        <w:rPr>
+          <w:b/>
+          <w:bCs/>
           <w:i/>
           <w:iCs/>
         </w:rPr>
-        <w:t>clarity, calm and cognitive credibility</w:t>
-      </w:r>
-    </w:p>
-    <w:p>
-      <w:r>
-        <w:t>They’re likely to respond better to:</w:t>
-      </w:r>
-    </w:p>
-    <w:p>
-      <w:r>
-        <w:rPr>
-          <w:rFonts w:ascii="Segoe UI Emoji" w:hAnsi="Segoe UI Emoji" w:cs="Segoe UI Emoji"/>
-        </w:rPr>
-        <w:t>✨</w:t>
-      </w:r>
-      <w:r>
-        <w:t xml:space="preserve"> </w:t>
-      </w:r>
-      <w:r>
-        <w:rPr>
-          <w:b/>
-          <w:bCs/>
-        </w:rPr>
-        <w:t>Beautifully crafted questions delivered with intention—not AI improvisation.</w:t>
-      </w:r>
-    </w:p>
-    <w:p>
-      <w:r>
-        <w:pict w14:anchorId="6C164AC4">
-          <v:rect id="_x0000_i1156" style="width:0;height:1.5pt" o:hralign="center" o:hrstd="t" o:hr="t" fillcolor="#a0a0a0" stroked="f"/>
-        </w:pict>
-      </w:r>
-    </w:p>
-    <w:p>
-      <w:pPr>
-        <w:rPr>
-          <w:b/>
-          <w:bCs/>
-        </w:rPr>
-      </w:pPr>
-      <w:r>
-        <w:rPr>
-          <w:rFonts w:ascii="Segoe UI Emoji" w:hAnsi="Segoe UI Emoji" w:cs="Segoe UI Emoji"/>
-          <w:b/>
-          <w:bCs/>
-        </w:rPr>
-        <w:t>🔹</w:t>
-      </w:r>
-      <w:r>
-        <w:rPr>
-          <w:b/>
-          <w:bCs/>
-        </w:rPr>
-        <w:t xml:space="preserve"> Strategic recommendation</w:t>
-      </w:r>
-    </w:p>
-    <w:p>
-      <w:pPr>
-        <w:rPr>
-          <w:b/>
-          <w:bCs/>
-        </w:rPr>
-      </w:pPr>
-      <w:r>
-        <w:rPr>
-          <w:rFonts w:ascii="Segoe UI Emoji" w:hAnsi="Segoe UI Emoji" w:cs="Segoe UI Emoji"/>
-          <w:b/>
-          <w:bCs/>
-        </w:rPr>
-        <w:t>✅</w:t>
-      </w:r>
-      <w:r>
-        <w:rPr>
-          <w:b/>
-          <w:bCs/>
-        </w:rPr>
-        <w:t xml:space="preserve"> Start with a library model.</w:t>
-      </w:r>
-    </w:p>
-    <w:p>
-      <w:r>
-        <w:t xml:space="preserve">Let </w:t>
-      </w:r>
-      <w:r>
-        <w:rPr>
+        <w:t xml:space="preserve">that it’s </w:t>
+      </w:r>
+      <w:proofErr w:type="gramStart"/>
+      <w:r>
+        <w:rPr>
+          <w:b/>
+          <w:bCs/>
           <w:i/>
           <w:iCs/>
         </w:rPr>
-        <w:t>you</w:t>
-      </w:r>
-      <w:r>
-        <w:t xml:space="preserve"> and your method be the guide—not an AI.</w:t>
-      </w:r>
-    </w:p>
-    <w:p>
-      <w:r>
-        <w:t>The experience should feel:</w:t>
-      </w:r>
-    </w:p>
-    <w:p>
-      <w:pPr>
-        <w:numPr>
-          <w:ilvl w:val="0"/>
-          <w:numId w:val="24"/>
-        </w:numPr>
-      </w:pPr>
-      <w:r>
-        <w:t>Trusted</w:t>
-      </w:r>
-    </w:p>
-    <w:p>
-      <w:pPr>
-        <w:numPr>
-          <w:ilvl w:val="0"/>
-          <w:numId w:val="24"/>
-        </w:numPr>
-      </w:pPr>
-      <w:r>
-        <w:t>Crafted</w:t>
-      </w:r>
-    </w:p>
-    <w:p>
-      <w:pPr>
-        <w:numPr>
-          <w:ilvl w:val="0"/>
-          <w:numId w:val="24"/>
-        </w:numPr>
-      </w:pPr>
-      <w:r>
-        <w:t>Quiet</w:t>
-      </w:r>
-    </w:p>
-    <w:p>
-      <w:pPr>
-        <w:numPr>
-          <w:ilvl w:val="0"/>
-          <w:numId w:val="24"/>
-        </w:numPr>
-      </w:pPr>
-      <w:r>
-        <w:t>Valuable by design</w:t>
-      </w:r>
-    </w:p>
-    <w:p>
-      <w:r>
-        <w:t xml:space="preserve">You can always </w:t>
-      </w:r>
-      <w:r>
-        <w:rPr>
-          <w:b/>
-          <w:bCs/>
-        </w:rPr>
-        <w:t>introduce AI later</w:t>
-      </w:r>
-      <w:r>
-        <w:t xml:space="preserve"> as a “smart guide” feature—for example:</w:t>
-      </w:r>
-    </w:p>
-    <w:p>
-      <w:pPr>
-        <w:numPr>
-          <w:ilvl w:val="0"/>
-          <w:numId w:val="25"/>
-        </w:numPr>
-      </w:pPr>
-      <w:r>
-        <w:t>A “personal clarity concierge” that recommends the next best Moment</w:t>
-      </w:r>
-    </w:p>
-    <w:p>
-      <w:pPr>
-        <w:numPr>
-          <w:ilvl w:val="0"/>
-          <w:numId w:val="25"/>
-        </w:numPr>
-      </w:pPr>
-      <w:r>
-        <w:t>A prompt builder for advanced users (“</w:t>
-      </w:r>
-      <w:proofErr w:type="spellStart"/>
-      <w:r>
-        <w:t>Customise</w:t>
-      </w:r>
-      <w:proofErr w:type="spellEnd"/>
-      <w:r>
-        <w:t xml:space="preserve"> your own session”)</w:t>
-      </w:r>
-    </w:p>
-    <w:p>
-      <w:pPr>
-        <w:numPr>
-          <w:ilvl w:val="0"/>
-          <w:numId w:val="25"/>
-        </w:numPr>
-      </w:pPr>
-      <w:r>
-        <w:t xml:space="preserve">A </w:t>
-      </w:r>
-      <w:proofErr w:type="spellStart"/>
-      <w:r>
-        <w:t>summariser</w:t>
-      </w:r>
-      <w:proofErr w:type="spellEnd"/>
-      <w:r>
-        <w:t xml:space="preserve"> that </w:t>
-      </w:r>
-      <w:proofErr w:type="gramStart"/>
-      <w:r>
-        <w:t>reflects back</w:t>
+        <w:t>tech-enabled</w:t>
       </w:r>
       <w:proofErr w:type="gramEnd"/>
       <w:r>
-        <w:t xml:space="preserve"> key patterns in their entries</w:t>
-      </w:r>
-    </w:p>
-    <w:p>
-      <w:r>
-        <w:t xml:space="preserve">But that should come </w:t>
-      </w:r>
-      <w:r>
-        <w:rPr>
-          <w:b/>
-          <w:bCs/>
-        </w:rPr>
-        <w:t>after</w:t>
-      </w:r>
-      <w:r>
-        <w:t xml:space="preserve"> you've established the core experience, tone, and user habits.</w:t>
-      </w:r>
-    </w:p>
-    <w:p>
-      <w:r>
-        <w:pict w14:anchorId="2E3F2502">
-          <v:rect id="_x0000_i1157" style="width:0;height:1.5pt" o:hralign="center" o:hrstd="t" o:hr="t" fillcolor="#a0a0a0" stroked="f"/>
-        </w:pict>
-      </w:r>
-    </w:p>
-    <w:p>
-      <w:pPr>
-        <w:rPr>
-          <w:b/>
-          <w:bCs/>
-        </w:rPr>
-      </w:pPr>
-      <w:r>
-        <w:rPr>
-          <w:rFonts w:ascii="Segoe UI Emoji" w:hAnsi="Segoe UI Emoji" w:cs="Segoe UI Emoji"/>
-          <w:b/>
-          <w:bCs/>
-        </w:rPr>
-        <w:t>🔹</w:t>
-      </w:r>
-      <w:r>
-        <w:rPr>
-          <w:b/>
-          <w:bCs/>
-        </w:rPr>
-        <w:t xml:space="preserve"> Your brand power is not </w:t>
-      </w:r>
-      <w:r>
-        <w:rPr>
-          <w:b/>
-          <w:bCs/>
+        <w:rPr>
+          <w:b/>
+          <w:bCs/>
+        </w:rPr>
+        <w:t>.</w:t>
+      </w:r>
+    </w:p>
+    <w:p>
+      <w:r>
+        <w:t>It’s that it enables the human brain to function better in a complex world.</w:t>
+      </w:r>
+    </w:p>
+    <w:p>
+      <w:r>
+        <w:t xml:space="preserve">AI could become </w:t>
+      </w:r>
+      <w:r>
+        <w:rPr>
           <w:i/>
           <w:iCs/>
         </w:rPr>
-        <w:t xml:space="preserve">that it’s </w:t>
-      </w:r>
-      <w:proofErr w:type="gramStart"/>
-      <w:r>
-        <w:rPr>
-          <w:b/>
-          <w:bCs/>
-          <w:i/>
-          <w:iCs/>
-        </w:rPr>
-        <w:t>tech-enabled</w:t>
-      </w:r>
-      <w:proofErr w:type="gramEnd"/>
-      <w:r>
-        <w:rPr>
-          <w:b/>
-          <w:bCs/>
-        </w:rPr>
+        <w:t>part of the infrastructure</w:t>
+      </w:r>
+      <w:r>
         <w:t>.</w:t>
       </w:r>
-    </w:p>
-    <w:p>
-      <w:r>
-        <w:t>It’s that it enables the human brain to function better in a complex world.</w:t>
-      </w:r>
-    </w:p>
-    <w:p>
-      <w:r>
-        <w:t xml:space="preserve">AI could become </w:t>
-      </w:r>
-      <w:r>
-        <w:rPr>
-          <w:i/>
-          <w:iCs/>
-        </w:rPr>
-        <w:t>part of the infrastructure</w:t>
-      </w:r>
-      <w:r>
-        <w:t>.</w:t>
-      </w:r>
       <w:r>
         <w:br/>
         <w:t xml:space="preserve">But </w:t>
@@ -2970,7 +2590,367 @@
         <w:t xml:space="preserve"> are the author of the Moment. And that’s the power of this app</w:t>
       </w:r>
     </w:p>
-    <w:p/>
+    <w:p>
+      <w:r>
+        <w:lastRenderedPageBreak/>
+        <w:t>New additions as of 1</w:t>
+      </w:r>
+      <w:r>
+        <w:rPr>
+          <w:vertAlign w:val="superscript"/>
+        </w:rPr>
+        <w:t>st</w:t>
+      </w:r>
+      <w:r>
+        <w:t xml:space="preserve"> Sep 2025.</w:t>
+      </w:r>
+    </w:p>
+    <w:p>
+      <w:r>
+        <w:t>Developer brief: “Thinking Tracker” feature (like a cognitive Fitbit)</w:t>
+      </w:r>
+      <w:r>
+        <w:br/>
+      </w:r>
+      <w:r>
+        <w:br/>
+        <w:t> Feature purpose</w:t>
+      </w:r>
+      <w:r>
+        <w:br/>
+      </w:r>
+      <w:r>
+        <w:br/>
+        <w:t xml:space="preserve">To help users build a visible, motivating habit of deliberate thinking — not by tracking streaks or gamifying </w:t>
+      </w:r>
+      <w:proofErr w:type="spellStart"/>
+      <w:r>
+        <w:t>behaviour</w:t>
+      </w:r>
+      <w:proofErr w:type="spellEnd"/>
+      <w:r>
+        <w:t>, but by acknowledging and accumulating time spent in intentional reflection. This aligns with The Answer Trap ethos: reclaiming your mind, one small moment at a time.</w:t>
+      </w:r>
+      <w:r>
+        <w:br/>
+      </w:r>
+      <w:r>
+        <w:br/>
+      </w:r>
+      <w:r>
+        <w:br/>
+        <w:t>---</w:t>
+      </w:r>
+      <w:r>
+        <w:br/>
+      </w:r>
+      <w:r>
+        <w:br/>
+        <w:t> Key Components</w:t>
+      </w:r>
+      <w:r>
+        <w:br/>
+      </w:r>
+      <w:r>
+        <w:br/>
+        <w:t>1. Goal Setting (Optional)</w:t>
+      </w:r>
+      <w:r>
+        <w:br/>
+      </w:r>
+      <w:r>
+        <w:br/>
+        <w:t>Users can set a personal target (e.g. “30 minutes of thinking this week”)</w:t>
+      </w:r>
+      <w:r>
+        <w:br/>
+      </w:r>
+      <w:r>
+        <w:br/>
+        <w:t>Selectable options: daily, weekly, or monthly</w:t>
+      </w:r>
+      <w:r>
+        <w:br/>
+      </w:r>
+      <w:r>
+        <w:br/>
+        <w:t>Default could be: “No goal set yet – start tracking time when ready”</w:t>
+      </w:r>
+      <w:r>
+        <w:br/>
+      </w:r>
+      <w:r>
+        <w:br/>
+      </w:r>
+      <w:r>
+        <w:br/>
+        <w:t>2. Session Time Logging</w:t>
+      </w:r>
+      <w:r>
+        <w:br/>
+      </w:r>
+      <w:r>
+        <w:br/>
+        <w:t>Each session logs the total reflection time:</w:t>
+      </w:r>
+      <w:r>
+        <w:br/>
+      </w:r>
+      <w:r>
+        <w:br/>
+        <w:t>Default = 10 min (3 prompts × ~3 min each)</w:t>
+      </w:r>
+      <w:r>
+        <w:br/>
+      </w:r>
+      <w:r>
+        <w:br/>
+        <w:t>OR actual time if timer/tracker is used</w:t>
+      </w:r>
+    </w:p>
+    <w:p>
+      <w:r>
+        <w:t>Take out the current timer in the Prompts</w:t>
+      </w:r>
+      <w:r>
+        <w:br/>
+      </w:r>
+      <w:r>
+        <w:br/>
+      </w:r>
+      <w:r>
+        <w:br/>
+        <w:t xml:space="preserve">Add a setting toggle: “Log full session </w:t>
+      </w:r>
+      <w:r>
+        <w:t>time</w:t>
+      </w:r>
+      <w:r>
+        <w:t>” vs “Track actual time spent on each prompt”</w:t>
+      </w:r>
+      <w:r>
+        <w:br/>
+      </w:r>
+      <w:r>
+        <w:br/>
+      </w:r>
+      <w:r>
+        <w:br/>
+      </w:r>
+      <w:r>
+        <w:lastRenderedPageBreak/>
+        <w:t>3. Visual Dashboard</w:t>
+      </w:r>
+      <w:r>
+        <w:br/>
+      </w:r>
+      <w:r>
+        <w:br/>
+        <w:t>Display total time spent:</w:t>
+      </w:r>
+      <w:r>
+        <w:br/>
+      </w:r>
+      <w:r>
+        <w:br/>
+        <w:t>Today</w:t>
+      </w:r>
+      <w:r>
+        <w:br/>
+      </w:r>
+      <w:r>
+        <w:br/>
+        <w:t>This week</w:t>
+      </w:r>
+      <w:r>
+        <w:br/>
+      </w:r>
+      <w:r>
+        <w:br/>
+        <w:t>This month</w:t>
+      </w:r>
+      <w:r>
+        <w:br/>
+      </w:r>
+      <w:r>
+        <w:br/>
+        <w:t>All time</w:t>
+      </w:r>
+      <w:r>
+        <w:br/>
+      </w:r>
+      <w:r>
+        <w:br/>
+      </w:r>
+      <w:r>
+        <w:br/>
+        <w:t>Could be a clean horizontal bar (like progress toward daily goal)</w:t>
+      </w:r>
+      <w:r>
+        <w:br/>
+      </w:r>
+      <w:r>
+        <w:br/>
+        <w:t>Optional: Add icons like a thinking bubble or brain spark</w:t>
+      </w:r>
+      <w:r>
+        <w:br/>
+      </w:r>
+      <w:r>
+        <w:br/>
+      </w:r>
+      <w:r>
+        <w:br/>
+        <w:t>4. “Thinking Milestones”</w:t>
+      </w:r>
+      <w:r>
+        <w:br/>
+      </w:r>
+      <w:r>
+        <w:br/>
+        <w:t>Optional, light acknowledgment (not gamified badges):</w:t>
+      </w:r>
+      <w:r>
+        <w:br/>
+      </w:r>
+      <w:r>
+        <w:br/>
+        <w:t>“You’ve crossed 60 minutes of deliberate thinking!”</w:t>
+      </w:r>
+      <w:r>
+        <w:br/>
+      </w:r>
+      <w:r>
+        <w:br/>
+        <w:t>“5 days of clarity”</w:t>
+      </w:r>
+      <w:r>
+        <w:br/>
+      </w:r>
+      <w:r>
+        <w:br/>
+        <w:t>“You’ve paused to think 10 times this month”</w:t>
+      </w:r>
+      <w:r>
+        <w:br/>
+      </w:r>
+      <w:r>
+        <w:br/>
+      </w:r>
+      <w:r>
+        <w:br/>
+        <w:t>Phrased in your tone: affirming, not performative</w:t>
+      </w:r>
+      <w:r>
+        <w:br/>
+      </w:r>
+      <w:r>
+        <w:br/>
+      </w:r>
+      <w:r>
+        <w:br/>
+        <w:t>5. Settings &amp; Privacy</w:t>
+      </w:r>
+      <w:r>
+        <w:br/>
+      </w:r>
+      <w:r>
+        <w:br/>
+        <w:t>All tracking is local (or tied to a private profile if logged in)</w:t>
+      </w:r>
+      <w:r>
+        <w:br/>
+      </w:r>
+      <w:r>
+        <w:br/>
+        <w:t>Option to delete, reset, or export data</w:t>
+      </w:r>
+      <w:r>
+        <w:br/>
+      </w:r>
+      <w:r>
+        <w:br/>
+      </w:r>
+      <w:r>
+        <w:lastRenderedPageBreak/>
+        <w:t>Settings toggle: “Track time” on/off</w:t>
+      </w:r>
+      <w:r>
+        <w:br/>
+      </w:r>
+      <w:r>
+        <w:br/>
+      </w:r>
+      <w:r>
+        <w:br/>
+      </w:r>
+      <w:r>
+        <w:br/>
+        <w:t>---</w:t>
+      </w:r>
+      <w:r>
+        <w:br/>
+      </w:r>
+      <w:r>
+        <w:br/>
+        <w:t>Tone of voice for messaging</w:t>
+      </w:r>
+      <w:r>
+        <w:br/>
+      </w:r>
+      <w:r>
+        <w:br/>
+        <w:t>Keep it warm, quiet, and agency-affirming. Examples:</w:t>
+      </w:r>
+      <w:r>
+        <w:br/>
+      </w:r>
+      <w:r>
+        <w:br/>
+        <w:t>“You’ve created 12 minutes of space to think today.”</w:t>
+      </w:r>
+      <w:r>
+        <w:br/>
+      </w:r>
+      <w:r>
+        <w:br/>
+        <w:t>“Clarity doesn’t need hours — 3 minutes counts.”</w:t>
+      </w:r>
+      <w:r>
+        <w:br/>
+      </w:r>
+      <w:r>
+        <w:br/>
+        <w:t>“You’ve paused 5 times this week. That’s leadership.”</w:t>
+      </w:r>
+      <w:r>
+        <w:br/>
+      </w:r>
+      <w:r>
+        <w:br/>
+      </w:r>
+      <w:r>
+        <w:br/>
+      </w:r>
+      <w:r>
+        <w:br/>
+        <w:t>Heatmap or calendar view: “Which days did I create space to think?”</w:t>
+      </w:r>
+      <w:r>
+        <w:br/>
+      </w:r>
+      <w:r>
+        <w:br/>
+        <w:t>Personal insights: “You reflect most on Fridays” or “You’ve explored Mental Fog most this month”</w:t>
+      </w:r>
+      <w:r>
+        <w:br/>
+      </w:r>
+      <w:r>
+        <w:br/>
+        <w:t>Integration with other features: “This Stuck Point contributed 42 mins of thinking this month”</w:t>
+      </w:r>
+    </w:p>
     <w:sectPr>
       <w:pgSz w:w="12240" w:h="15840"/>
       <w:pgMar w:top="1440" w:right="1440" w:bottom="1440" w:left="1440" w:header="720" w:footer="720" w:gutter="0"/>

</xml_diff>